<commit_message>
Added CUSTOM slot type
</commit_message>
<xml_diff>
--- a/help/AlexaSkill.docx
+++ b/help/AlexaSkill.docx
@@ -318,7 +318,19 @@
               <w:rPr>
                 <w:i/>
               </w:rPr>
-              <w:t>Choose Skill Bankend Resources</w:t>
+              <w:t>Choose Skill Ba</w:t>
+            </w:r>
+            <w:r>
+              <w:rPr>
+                <w:i/>
+              </w:rPr>
+              <w:t>c</w:t>
+            </w:r>
+            <w:r>
+              <w:rPr>
+                <w:i/>
+              </w:rPr>
+              <w:t>kend Resources</w:t>
             </w:r>
           </w:p>
         </w:tc>
@@ -1071,6 +1083,103 @@
           <w:b/>
         </w:rPr>
         <w:t>Alexa Skills kit</w:t>
+      </w:r>
+    </w:p>
+    <w:p>
+      <w:pPr>
+        <w:rPr>
+          <w:b/>
+        </w:rPr>
+      </w:pPr>
+    </w:p>
+    <w:p>
+      <w:pPr>
+        <w:rPr>
+          <w:b/>
+        </w:rPr>
+      </w:pPr>
+    </w:p>
+    <w:p>
+      <w:pPr>
+        <w:rPr>
+          <w:b/>
+          <w:sz w:val="36"/>
+          <w:szCs w:val="36"/>
+        </w:rPr>
+      </w:pPr>
+      <w:r>
+        <w:rPr>
+          <w:b/>
+          <w:sz w:val="36"/>
+          <w:szCs w:val="36"/>
+        </w:rPr>
+        <w:t>Beta Testing Skills</w:t>
+      </w:r>
+    </w:p>
+    <w:p>
+      <w:pPr>
+        <w:rPr>
+          <w:b/>
+          <w:sz w:val="36"/>
+          <w:szCs w:val="36"/>
+        </w:rPr>
+      </w:pPr>
+      <w:r>
+        <w:rPr>
+          <w:noProof/>
+        </w:rPr>
+        <w:drawing>
+          <wp:inline distT="0" distB="0" distL="0" distR="0" wp14:anchorId="0B80E1E7" wp14:editId="6A67052D">
+            <wp:extent cx="7705725" cy="4200525"/>
+            <wp:effectExtent l="0" t="0" r="9525" b="9525"/>
+            <wp:docPr id="6" name="Picture 6"/>
+            <wp:cNvGraphicFramePr>
+              <a:graphicFrameLocks xmlns:a="http://schemas.openxmlformats.org/drawingml/2006/main" noChangeAspect="1"/>
+            </wp:cNvGraphicFramePr>
+            <a:graphic xmlns:a="http://schemas.openxmlformats.org/drawingml/2006/main">
+              <a:graphicData uri="http://schemas.openxmlformats.org/drawingml/2006/picture">
+                <pic:pic xmlns:pic="http://schemas.openxmlformats.org/drawingml/2006/picture">
+                  <pic:nvPicPr>
+                    <pic:cNvPr id="1" name=""/>
+                    <pic:cNvPicPr/>
+                  </pic:nvPicPr>
+                  <pic:blipFill>
+                    <a:blip r:embed="rId11"/>
+                    <a:stretch>
+                      <a:fillRect/>
+                    </a:stretch>
+                  </pic:blipFill>
+                  <pic:spPr>
+                    <a:xfrm>
+                      <a:off x="0" y="0"/>
+                      <a:ext cx="7705725" cy="4200525"/>
+                    </a:xfrm>
+                    <a:prstGeom prst="rect">
+                      <a:avLst/>
+                    </a:prstGeom>
+                  </pic:spPr>
+                </pic:pic>
+              </a:graphicData>
+            </a:graphic>
+          </wp:inline>
+        </w:drawing>
+      </w:r>
+    </w:p>
+    <w:p>
+      <w:pPr>
+        <w:rPr>
+          <w:b/>
+          <w:sz w:val="36"/>
+          <w:szCs w:val="36"/>
+        </w:rPr>
+      </w:pPr>
+      <w:r>
+        <w:rPr>
+          <w:b/>
+          <w:sz w:val="36"/>
+          <w:szCs w:val="36"/>
+        </w:rPr>
+        <w:t>Go to the Distribute tab and complete it</w:t>
       </w:r>
     </w:p>
     <w:sectPr>

</xml_diff>